<commit_message>
código do relatório atualizado
</commit_message>
<xml_diff>
--- a/report/misc/style.docx
+++ b/report/misc/style.docx
@@ -1317,9 +1317,9 @@
         <mc:Choice Requires="wps">
           <w:drawing>
             <wp:inline distT="0" distB="0" distL="0" distR="0">
-              <wp:extent cx="6751320" cy="20320"/>
+              <wp:extent cx="6751955" cy="20955"/>
               <wp:effectExtent l="0" t="0" r="0" b="0"/>
-              <wp:docPr id="3" name="Rectangle 1"/>
+              <wp:docPr id="3" name=""/>
               <a:graphic xmlns:a="http://schemas.openxmlformats.org/drawingml/2006/main">
                 <a:graphicData uri="http://schemas.microsoft.com/office/word/2010/wordprocessingShape">
                   <wps:wsp>
@@ -1327,7 +1327,7 @@
                     <wps:spPr>
                       <a:xfrm>
                         <a:off x="0" y="0"/>
-                        <a:ext cx="6750720" cy="19800"/>
+                        <a:ext cx="6751440" cy="20160"/>
                       </a:xfrm>
                       <a:prstGeom prst="rect">
                         <a:avLst/>
@@ -1357,7 +1357,7 @@
         </mc:Choice>
         <mc:Fallback>
           <w:pict>
-            <v:rect id="shape_0" ID="Rectangle 1" fillcolor="#a0a0a0" stroked="f" style="position:absolute;margin-left:0pt;margin-top:-1.6pt;width:531.5pt;height:1.5pt;mso-position-vertical:top">
+            <v:rect id="shape_0" fillcolor="#a0a0a0" stroked="f" style="position:absolute;margin-left:0pt;margin-top:-1.65pt;width:531.55pt;height:1.55pt;mso-position-vertical:top">
               <w10:wrap type="none"/>
               <v:fill o:detectmouseclick="t" type="solid" color2="#5f5f5f"/>
               <v:stroke color="#3465a4" joinstyle="round" endcap="flat"/>
@@ -1381,13 +1381,13 @@
       <w:tblLook w:val="04a0" w:noVBand="1" w:firstColumn="1" w:lastColumn="0" w:noHBand="0" w:lastRow="0" w:firstRow="1"/>
     </w:tblPr>
     <w:tblGrid>
-      <w:gridCol w:w="3718"/>
+      <w:gridCol w:w="3717"/>
       <w:gridCol w:w="252"/>
-      <w:gridCol w:w="4176"/>
+      <w:gridCol w:w="4175"/>
       <w:gridCol w:w="262"/>
-      <w:gridCol w:w="1003"/>
+      <w:gridCol w:w="1002"/>
       <w:gridCol w:w="262"/>
-      <w:gridCol w:w="956"/>
+      <w:gridCol w:w="959"/>
     </w:tblGrid>
     <w:tr>
       <w:trPr>
@@ -1396,7 +1396,7 @@
       </w:trPr>
       <w:tc>
         <w:tcPr>
-          <w:tcW w:w="3718" w:type="dxa"/>
+          <w:tcW w:w="3717" w:type="dxa"/>
           <w:tcBorders/>
           <w:shd w:fill="auto" w:val="clear"/>
           <w:vAlign w:val="center"/>
@@ -1508,7 +1508,7 @@
       </w:tc>
       <w:tc>
         <w:tcPr>
-          <w:tcW w:w="4176" w:type="dxa"/>
+          <w:tcW w:w="4175" w:type="dxa"/>
           <w:tcBorders/>
           <w:shd w:fill="auto" w:val="clear"/>
           <w:tcMar>
@@ -1620,7 +1620,7 @@
       </w:tc>
       <w:tc>
         <w:tcPr>
-          <w:tcW w:w="1003" w:type="dxa"/>
+          <w:tcW w:w="1002" w:type="dxa"/>
           <w:tcBorders/>
           <w:shd w:fill="auto" w:val="clear"/>
           <w:vAlign w:val="center"/>
@@ -1734,7 +1734,7 @@
       </w:tc>
       <w:tc>
         <w:tcPr>
-          <w:tcW w:w="956" w:type="dxa"/>
+          <w:tcW w:w="959" w:type="dxa"/>
           <w:tcBorders/>
           <w:shd w:fill="auto" w:val="clear"/>
           <w:vAlign w:val="center"/>
@@ -2048,6 +2048,14 @@
             </w:rPr>
             <w:t>https://github.com/philsf-biostat/analise_dados_VL_2019</w:t>
           </w:r>
+          <w:r>
+            <w:rPr>
+              <w:b/>
+              <w:sz w:val="18"/>
+              <w:szCs w:val="18"/>
+            </w:rPr>
+            <w:t>a</w:t>
+          </w:r>
         </w:p>
       </w:tc>
     </w:tr>
@@ -2058,7 +2066,7 @@
         <w:docPartGallery w:val="Watermarks"/>
         <w:docPartUnique w:val="true"/>
       </w:docPartObj>
-      <w:id w:val="1022045559"/>
+      <w:id w:val="1288344965"/>
     </w:sdtPr>
     <w:sdtContent>
       <w:p>
@@ -2075,9 +2083,9 @@
             <mc:Choice Requires="wps">
               <w:drawing>
                 <wp:inline distT="0" distB="0" distL="0" distR="0">
-                  <wp:extent cx="6751320" cy="20320"/>
+                  <wp:extent cx="6751955" cy="20955"/>
                   <wp:effectExtent l="0" t="0" r="0" b="0"/>
-                  <wp:docPr id="1" name="Rectangle 1"/>
+                  <wp:docPr id="1" name=""/>
                   <a:graphic xmlns:a="http://schemas.openxmlformats.org/drawingml/2006/main">
                     <a:graphicData uri="http://schemas.microsoft.com/office/word/2010/wordprocessingShape">
                       <wps:wsp>
@@ -2085,7 +2093,7 @@
                         <wps:spPr>
                           <a:xfrm>
                             <a:off x="0" y="0"/>
-                            <a:ext cx="6750720" cy="19800"/>
+                            <a:ext cx="6751440" cy="20160"/>
                           </a:xfrm>
                           <a:prstGeom prst="rect">
                             <a:avLst/>
@@ -2115,7 +2123,7 @@
             </mc:Choice>
             <mc:Fallback>
               <w:pict>
-                <v:rect id="shape_0" ID="Rectangle 1" fillcolor="#a0a0a0" stroked="f" style="position:absolute;margin-left:0pt;margin-top:-1.6pt;width:531.5pt;height:1.5pt;mso-position-vertical:top">
+                <v:rect id="shape_0" fillcolor="#a0a0a0" stroked="f" style="position:absolute;margin-left:0pt;margin-top:-1.65pt;width:531.55pt;height:1.55pt;mso-position-vertical:top">
                   <w10:wrap type="none"/>
                   <v:fill o:detectmouseclick="t" type="solid" color2="#5f5f5f"/>
                   <v:stroke color="#3465a4" joinstyle="round" endcap="flat"/>
@@ -2145,7 +2153,7 @@
                 <v:h position="@0,21600"/>
               </v:handles>
             </v:shapetype>
-            <v:shape id="PowerPlusWaterMarkObject357831064" o:spid="shape_0" fillcolor="silver" stroked="f" style="position:absolute;margin-left:59.6pt;margin-top:242.2pt;width:412.3pt;height:87.65pt;rotation:315;mso-position-horizontal:center;mso-position-vertical:center;mso-position-vertical-relative:margin" type="shapetype_136">
+            <v:shape id="PowerPlusWaterMarkObject357831064" o:spid="shape_0" fillcolor="silver" stroked="f" style="position:absolute;margin-left:59.65pt;margin-top:232.3pt;width:412.25pt;height:87.6pt;rotation:315;mso-position-horizontal:center;mso-position-vertical:center;mso-position-vertical-relative:margin" type="shapetype_136">
               <v:path textpathok="t"/>
               <v:textpath on="t" fitshape="t" string="RASCUNHO" trim="t" style="font-family:&quot;calibri&quot;;font-size:1pt"/>
               <w10:wrap type="none"/>

</xml_diff>